<commit_message>
added to end of Apostles
</commit_message>
<xml_diff>
--- a/Doxologies-saints/20 St. Mark 2.docx
+++ b/Doxologies-saints/20 St. Mark 2.docx
@@ -74,33 +74,33 @@
           </w:tcPr>
           <w:p>
             <w:pPr>
+              <w:pStyle w:val="CopticVersemulti-line"/>
+            </w:pPr>
+            <w:r>
+              <w:t>Ϣⲟⲙⲧ ⲛ̀ⲣⲁⲛ ⲉⲧϧⲉⲛ ⲛⲓⲫⲏⲟⲩⲓ̀:</w:t>
+            </w:r>
+          </w:p>
+          <w:p>
+            <w:pPr>
+              <w:pStyle w:val="CopticVersemulti-line"/>
+            </w:pPr>
+            <w:r>
+              <w:t>ⲛ̀ⲑⲟⲕ ⲁⲕⲉⲣⲫⲟⲣⲓⲛ ⲙ̀ⲙⲱⲟⲩ:</w:t>
+            </w:r>
+          </w:p>
+          <w:p>
+            <w:pPr>
+              <w:pStyle w:val="CopticVersemulti-line"/>
+            </w:pPr>
+            <w:r>
+              <w:t>ⲡⲓⲑⲉⲱⲣⲓⲙⲟⲥ ⲛ̀ⲉⲩⲁⲅⲅⲉⲗⲓⲥⲧⲏⲥ:</w:t>
+            </w:r>
+          </w:p>
+          <w:p>
+            <w:pPr>
               <w:pStyle w:val="CopticHangingVerse"/>
             </w:pPr>
             <w:r>
-              <w:t>Ϣⲟⲙⲧ ⲛ̀ⲣⲁⲛ ⲉⲧϧⲉⲛ ⲛⲓⲫⲏⲟⲩⲓ̀:</w:t>
-            </w:r>
-          </w:p>
-          <w:p>
-            <w:pPr>
-              <w:pStyle w:val="CopticHangingVerse"/>
-            </w:pPr>
-            <w:r>
-              <w:t>ⲛ̀ⲑⲟⲕ ⲁⲕⲉⲣⲫⲟⲣⲓⲛ ⲙ̀ⲙⲱⲟⲩ:</w:t>
-            </w:r>
-          </w:p>
-          <w:p>
-            <w:pPr>
-              <w:pStyle w:val="CopticHangingVerse"/>
-            </w:pPr>
-            <w:r>
-              <w:t>ⲡⲓⲑⲉⲱⲣⲓⲙⲟⲥ ⲛ̀ⲉⲩⲁⲅⲅⲉⲗⲓⲥⲧⲏⲥ:</w:t>
-            </w:r>
-          </w:p>
-          <w:p>
-            <w:pPr>
-              <w:pStyle w:val="CopticHangingVerse"/>
-            </w:pPr>
-            <w:r>
               <w:t>Ⲙⲁⲣⲕⲟⲥ ⲡⲓⲁ̀ⲡⲟⲥⲧⲟⲗⲟⲥ.</w:t>
             </w:r>
           </w:p>
@@ -141,35 +141,37 @@
           </w:tcPr>
           <w:p>
             <w:pPr>
+              <w:pStyle w:val="EngHang"/>
+            </w:pPr>
+            <w:r>
+              <w:t>O Beholder of God, the Evangelist,</w:t>
+            </w:r>
+          </w:p>
+          <w:p>
+            <w:pPr>
+              <w:pStyle w:val="EngHang"/>
+            </w:pPr>
+            <w:r>
+              <w:t>Mark the Apostle,</w:t>
+            </w:r>
+          </w:p>
+          <w:p>
+            <w:pPr>
+              <w:pStyle w:val="EngHang"/>
+            </w:pPr>
+            <w:r>
+              <w:t>You bear three names</w:t>
+            </w:r>
+          </w:p>
+          <w:p>
+            <w:pPr>
               <w:pStyle w:val="EngHangEnd"/>
             </w:pPr>
             <w:r>
-              <w:t>You bear three names</w:t>
-            </w:r>
-          </w:p>
-          <w:p>
-            <w:pPr>
-              <w:pStyle w:val="EngHangEnd"/>
-            </w:pPr>
-            <w:r>
-              <w:t>In heaven,</w:t>
-            </w:r>
-          </w:p>
-          <w:p>
-            <w:pPr>
-              <w:pStyle w:val="EngHangEnd"/>
-            </w:pPr>
-            <w:r>
-              <w:t>O Beholder of God, the Evangelist,</w:t>
-            </w:r>
-          </w:p>
-          <w:p>
-            <w:pPr>
-              <w:pStyle w:val="EngHangEnd"/>
-            </w:pPr>
-            <w:r>
-              <w:t>Mark the Apostle.</w:t>
-            </w:r>
+              <w:t>In heaven.</w:t>
+            </w:r>
+            <w:bookmarkStart w:id="0" w:name="_GoBack"/>
+            <w:bookmarkEnd w:id="0"/>
           </w:p>
         </w:tc>
         <w:tc>
@@ -190,33 +192,33 @@
           </w:tcPr>
           <w:p>
             <w:pPr>
+              <w:pStyle w:val="CopticVersemulti-line"/>
+            </w:pPr>
+            <w:r>
+              <w:t>Ⲁⲕⲉⲣⲫⲟⲣⲓⲛ ⲙ̀ⲡⲓϣⲟⲙⲧ ⲛ̀ⲭ̀ⲗⲟⲙ:</w:t>
+            </w:r>
+          </w:p>
+          <w:p>
+            <w:pPr>
+              <w:pStyle w:val="CopticVersemulti-line"/>
+            </w:pPr>
+            <w:r>
+              <w:t>ⲡⲓϣⲟⲙⲧ ⲛ̀ⲣⲁⲛ ⲉⲧϫⲏⲕ ⲉ̀ⲃⲟⲗ:</w:t>
+            </w:r>
+          </w:p>
+          <w:p>
+            <w:pPr>
+              <w:pStyle w:val="CopticVersemulti-line"/>
+            </w:pPr>
+            <w:r>
+              <w:t>ⲉ̀ⲧⲉ ⲫⲁⲓ ⲡⲉ Ⲫⲓⲱⲧ ⲛⲉ Ⲡϣⲏⲉⲣⲓ:</w:t>
+            </w:r>
+          </w:p>
+          <w:p>
+            <w:pPr>
               <w:pStyle w:val="CopticHangingVerse"/>
             </w:pPr>
             <w:r>
-              <w:t>Ⲁⲕⲉⲣⲫⲟⲣⲓⲛ ⲙ̀ⲡⲓϣⲟⲙⲧ ⲛ̀ⲭ̀ⲗⲟⲙ:</w:t>
-            </w:r>
-          </w:p>
-          <w:p>
-            <w:pPr>
-              <w:pStyle w:val="CopticHangingVerse"/>
-            </w:pPr>
-            <w:r>
-              <w:t>ⲡⲓϣⲟⲙⲧ ⲛ̀ⲣⲁⲛ ⲉⲧϫⲏⲕ ⲉ̀ⲃⲟⲗ:</w:t>
-            </w:r>
-          </w:p>
-          <w:p>
-            <w:pPr>
-              <w:pStyle w:val="CopticHangingVerse"/>
-            </w:pPr>
-            <w:r>
-              <w:t>ⲉ̀ⲧⲉ ⲫⲁⲓ ⲡⲉ Ⲫⲓⲱⲧ ⲛⲉ Ⲡϣⲏⲉⲣⲓ:</w:t>
-            </w:r>
-          </w:p>
-          <w:p>
-            <w:pPr>
-              <w:pStyle w:val="CopticHangingVerse"/>
-            </w:pPr>
-            <w:r>
               <w:t>ⲛⲉⲙ Ⲡⲓⲡ̀ⲛⲉⲩⲙⲁ ⲉⲑⲟⲩⲁⲃ.</w:t>
             </w:r>
           </w:p>
@@ -252,7 +254,7 @@
           </w:tcPr>
           <w:p>
             <w:pPr>
-              <w:pStyle w:val="EngHangEnd"/>
+              <w:pStyle w:val="EngHang"/>
             </w:pPr>
             <w:r>
               <w:t>You wear three crowns,</w:t>
@@ -260,7 +262,7 @@
           </w:p>
           <w:p>
             <w:pPr>
-              <w:pStyle w:val="EngHangEnd"/>
+              <w:pStyle w:val="EngHang"/>
             </w:pPr>
             <w:r>
               <w:t>In the perfect Name of</w:t>
@@ -268,7 +270,7 @@
           </w:p>
           <w:p>
             <w:pPr>
-              <w:pStyle w:val="EngHangEnd"/>
+              <w:pStyle w:val="EngHang"/>
             </w:pPr>
             <w:r>
               <w:t>The Father, the Son</w:t>
@@ -301,33 +303,33 @@
           </w:tcPr>
           <w:p>
             <w:pPr>
+              <w:pStyle w:val="CopticVersemulti-line"/>
+            </w:pPr>
+            <w:r>
+              <w:t>Ⲛⲑⲟⲕ ⲟⲩⲁ̀ⲡⲟⲥⲧⲟⲗⲟⲥ:</w:t>
+            </w:r>
+          </w:p>
+          <w:p>
+            <w:pPr>
+              <w:pStyle w:val="CopticVersemulti-line"/>
+            </w:pPr>
+            <w:r>
+              <w:t>ⲛ̀ⲑⲟⲕ ⲟⲛ ⲟⲩⲙⲁⲣⲧⲩⲣⲟⲥ:</w:t>
+            </w:r>
+          </w:p>
+          <w:p>
+            <w:pPr>
+              <w:pStyle w:val="CopticVersemulti-line"/>
+            </w:pPr>
+            <w:r>
+              <w:t>ⲛ̀ⲑⲟⲕ ⲟⲛ ⲡⲉ ⲛⲓⲙⲁϩ:</w:t>
+            </w:r>
+          </w:p>
+          <w:p>
+            <w:pPr>
               <w:pStyle w:val="CopticHangingVerse"/>
             </w:pPr>
             <w:r>
-              <w:t>Ⲛⲑⲟⲕ ⲟⲩⲁ̀ⲡⲟⲥⲧⲟⲗⲟⲥ:</w:t>
-            </w:r>
-          </w:p>
-          <w:p>
-            <w:pPr>
-              <w:pStyle w:val="CopticHangingVerse"/>
-            </w:pPr>
-            <w:r>
-              <w:t>ⲛ̀ⲑⲟⲕ ⲟⲛ ⲟⲩⲙⲁⲣⲧⲩⲣⲟⲥ:</w:t>
-            </w:r>
-          </w:p>
-          <w:p>
-            <w:pPr>
-              <w:pStyle w:val="CopticHangingVerse"/>
-            </w:pPr>
-            <w:r>
-              <w:t>ⲛ̀ⲑⲟⲕ ⲟⲛ ⲡⲉ ⲛⲓⲙⲁϩ:</w:t>
-            </w:r>
-          </w:p>
-          <w:p>
-            <w:pPr>
-              <w:pStyle w:val="CopticHangingVerse"/>
-            </w:pPr>
-            <w:r>
               <w:t>ⲥ̀ⲛⲁⲩ ⲛ̀ⲥⲱⲧⲡ ⲛ̀ⲉⲩⲁⲅⲅⲉⲗⲓⲥⲧⲏⲥ.</w:t>
             </w:r>
           </w:p>
@@ -363,7 +365,7 @@
           </w:tcPr>
           <w:p>
             <w:pPr>
-              <w:pStyle w:val="EngHangEnd"/>
+              <w:pStyle w:val="EngHang"/>
             </w:pPr>
             <w:r>
               <w:t>You are an Apostle,</w:t>
@@ -371,7 +373,7 @@
           </w:p>
           <w:p>
             <w:pPr>
-              <w:pStyle w:val="EngHangEnd"/>
+              <w:pStyle w:val="EngHang"/>
             </w:pPr>
             <w:r>
               <w:t>You are a martyr,</w:t>
@@ -379,7 +381,7 @@
           </w:p>
           <w:p>
             <w:pPr>
-              <w:pStyle w:val="EngHangEnd"/>
+              <w:pStyle w:val="EngHang"/>
             </w:pPr>
             <w:r>
               <w:t>And you are the second</w:t>
@@ -412,37 +414,33 @@
           </w:tcPr>
           <w:p>
             <w:pPr>
+              <w:pStyle w:val="CopticVersemulti-line"/>
+            </w:pPr>
+            <w:r>
+              <w:t>Ⲛⲉⲕⲕⲉϣ̀ⲫⲏⲣ ⲛ̀ⲁ̀ⲡⲟⲥⲧⲟⲗⲟⲥ:</w:t>
+            </w:r>
+          </w:p>
+          <w:p>
+            <w:pPr>
+              <w:pStyle w:val="CopticVersemulti-line"/>
+            </w:pPr>
+            <w:r>
+              <w:t>ⲥⲉϣⲟⲩϣⲟⲩ ⲙ̀ⲙⲱⲟⲩ ⲉ̀ϩ̀ⲣⲏⲓ ⲉ̀ϫⲱⲕ:</w:t>
+            </w:r>
+          </w:p>
+          <w:p>
+            <w:pPr>
+              <w:pStyle w:val="CopticVersemulti-line"/>
+            </w:pPr>
+            <w:r>
+              <w:t>ⲟⲩⲟϩ ⲛⲉⲕⲥⲁϫⲓ ⲁⲩⲫⲟϩ:</w:t>
+            </w:r>
+          </w:p>
+          <w:p>
+            <w:pPr>
               <w:pStyle w:val="CopticHangingVerse"/>
             </w:pPr>
             <w:r>
-              <w:t>Ⲛⲉⲕⲕⲉϣ̀ⲫⲏⲣ ⲛ̀ⲁ̀ⲡⲟⲥⲧⲟⲗⲟⲥ:</w:t>
-            </w:r>
-          </w:p>
-          <w:p>
-            <w:pPr>
-              <w:pStyle w:val="CopticHangingVerse"/>
-            </w:pPr>
-            <w:r>
-              <w:t xml:space="preserve">ⲥⲉϣⲟⲩϣⲟⲩ ⲙ̀ⲙⲱⲟⲩ ⲉ̀ϩ̀ⲣⲏⲓ </w:t>
-            </w:r>
-            <w:r>
-              <w:lastRenderedPageBreak/>
-              <w:t>ⲉ̀ϫⲱⲕ:</w:t>
-            </w:r>
-          </w:p>
-          <w:p>
-            <w:pPr>
-              <w:pStyle w:val="CopticHangingVerse"/>
-            </w:pPr>
-            <w:r>
-              <w:t>ⲟⲩⲟϩ ⲛⲉⲕⲥⲁϫⲓ ⲁⲩⲫⲟϩ:</w:t>
-            </w:r>
-          </w:p>
-          <w:p>
-            <w:pPr>
-              <w:pStyle w:val="CopticHangingVerse"/>
-            </w:pPr>
-            <w:r>
               <w:t>ϣⲁ ⲁⲩⲫⲣⲏϫⲥ ⲛ̀ϯⲟⲓⲕⲟⲙⲉⲛⲏ.</w:t>
             </w:r>
           </w:p>
@@ -453,7 +451,6 @@
           </w:tcPr>
           <w:p>
             <w:r>
-              <w:lastRenderedPageBreak/>
               <w:t>Your Apostolic friends:</w:t>
             </w:r>
           </w:p>
@@ -479,7 +476,7 @@
           </w:tcPr>
           <w:p>
             <w:pPr>
-              <w:pStyle w:val="EngHangEnd"/>
+              <w:pStyle w:val="EngHang"/>
             </w:pPr>
             <w:r>
               <w:t>Your Apostolic compatriots</w:t>
@@ -487,16 +484,15 @@
           </w:p>
           <w:p>
             <w:pPr>
-              <w:pStyle w:val="EngHangEnd"/>
-            </w:pPr>
-            <w:r>
-              <w:lastRenderedPageBreak/>
+              <w:pStyle w:val="EngHang"/>
+            </w:pPr>
+            <w:r>
               <w:t>Boast of you,</w:t>
             </w:r>
           </w:p>
           <w:p>
             <w:pPr>
-              <w:pStyle w:val="EngHangEnd"/>
+              <w:pStyle w:val="EngHang"/>
             </w:pPr>
             <w:r>
               <w:t>For your words have reached</w:t>
@@ -529,34 +525,34 @@
           </w:tcPr>
           <w:p>
             <w:pPr>
+              <w:pStyle w:val="CopticVersemulti-line"/>
+            </w:pPr>
+            <w:r>
+              <w:t>Ⲥⲉϣⲟⲩϣⲟⲩ ⲙ̀ⲙⲱⲟⲩ ⲛ̀ϧ̀ⲣⲏⲓ ⲛ̀ϭⲏⲧⲕ:</w:t>
+            </w:r>
+          </w:p>
+          <w:p>
+            <w:pPr>
+              <w:pStyle w:val="CopticVersemulti-line"/>
+            </w:pPr>
+            <w:r>
+              <w:t>ⲛ̀ϫⲉ ⲛⲏⲉⲧⲁⲕⲧⲟϫⲟⲩ ϩⲓϫⲉⲛ ⲡⲓⲕⲁϩⲓ:</w:t>
+            </w:r>
+          </w:p>
+          <w:p>
+            <w:pPr>
+              <w:pStyle w:val="CopticVersemulti-line"/>
+            </w:pPr>
+            <w:r>
+              <w:t>ϧⲉⲛ ⲧ̀ⲭⲱⲣⲁ ⲧⲏⲣⲥ ⲛ̀Ⲭⲏⲙⲓ:</w:t>
+            </w:r>
+          </w:p>
+          <w:p>
+            <w:pPr>
               <w:pStyle w:val="CopticHangingVerse"/>
             </w:pPr>
             <w:r>
               <w:lastRenderedPageBreak/>
-              <w:t>Ⲥⲉϣⲟⲩϣⲟⲩ ⲙ̀ⲙⲱⲟⲩ ⲛ̀ϧ̀ⲣⲏⲓ ⲛ̀ϭⲏⲧⲕ:</w:t>
-            </w:r>
-          </w:p>
-          <w:p>
-            <w:pPr>
-              <w:pStyle w:val="CopticHangingVerse"/>
-            </w:pPr>
-            <w:r>
-              <w:t>ⲛ̀ϫⲉ ⲛⲏⲉⲧⲁⲕⲧⲟϫⲟⲩ ϩⲓϫⲉⲛ ⲡⲓⲕⲁϩⲓ:</w:t>
-            </w:r>
-          </w:p>
-          <w:p>
-            <w:pPr>
-              <w:pStyle w:val="CopticHangingVerse"/>
-            </w:pPr>
-            <w:r>
-              <w:t>ϧⲉⲛ ⲧ̀ⲭⲱⲣⲁ ⲧⲏⲣⲥ ⲛ̀Ⲭⲏⲙⲓ:</w:t>
-            </w:r>
-          </w:p>
-          <w:p>
-            <w:pPr>
-              <w:pStyle w:val="CopticHangingVerse"/>
-            </w:pPr>
-            <w:r>
               <w:t>ⲁⲩⲫⲓⲣⲓ ⲉ̀ⲃⲟⲗ ⲉⲩϯⲕⲁⲣⲡⲟⲥ.</w:t>
             </w:r>
           </w:p>
@@ -567,6 +563,7 @@
           </w:tcPr>
           <w:p>
             <w:r>
+              <w:lastRenderedPageBreak/>
               <w:t>Through whom you planted on earth:</w:t>
             </w:r>
           </w:p>
@@ -592,44 +589,38 @@
           </w:tcPr>
           <w:p>
             <w:pPr>
+              <w:pStyle w:val="EngHang"/>
+            </w:pPr>
+            <w:r>
+              <w:t>You planted these words on earth,</w:t>
+            </w:r>
+          </w:p>
+          <w:p>
+            <w:pPr>
+              <w:pStyle w:val="EngHang"/>
+            </w:pPr>
+            <w:r>
+              <w:t>And throughout Egypt,</w:t>
+            </w:r>
+          </w:p>
+          <w:p>
+            <w:pPr>
+              <w:pStyle w:val="EngHang"/>
+            </w:pPr>
+            <w:r>
+              <w:t>(Which takes pride in you),</w:t>
+            </w:r>
+          </w:p>
+          <w:p>
+            <w:pPr>
               <w:pStyle w:val="EngHangEnd"/>
-              <w:ind w:left="0" w:firstLine="0"/>
-            </w:pPr>
-            <w:r>
-              <w:t>Y</w:t>
-            </w:r>
-            <w:r>
-              <w:t xml:space="preserve">ou planted </w:t>
-            </w:r>
-            <w:r>
-              <w:t xml:space="preserve">these words </w:t>
-            </w:r>
-            <w:r>
-              <w:t>on earth,</w:t>
-            </w:r>
-          </w:p>
-          <w:p>
-            <w:pPr>
-              <w:pStyle w:val="EngHangEnd"/>
-            </w:pPr>
-            <w:r>
-              <w:t>And throughout Egypt,</w:t>
-            </w:r>
-          </w:p>
-          <w:p>
-            <w:pPr>
-              <w:pStyle w:val="EngHangEnd"/>
-            </w:pPr>
-            <w:r>
-              <w:t>(Which takes pride in you),</w:t>
-            </w:r>
-          </w:p>
-          <w:p>
-            <w:pPr>
-              <w:pStyle w:val="EngHangEnd"/>
-            </w:pPr>
-            <w:r>
-              <w:t>And they blossomed and bore fruit.</w:t>
+            </w:pPr>
+            <w:r>
+              <w:t xml:space="preserve">And they blossomed and bore </w:t>
+            </w:r>
+            <w:r>
+              <w:lastRenderedPageBreak/>
+              <w:t>fruit.</w:t>
             </w:r>
           </w:p>
         </w:tc>
@@ -651,33 +642,34 @@
           </w:tcPr>
           <w:p>
             <w:pPr>
+              <w:pStyle w:val="CopticVersemulti-line"/>
+            </w:pPr>
+            <w:r>
+              <w:lastRenderedPageBreak/>
+              <w:t>Ⲧⲱⲃϩ ⲙ̀Ⲡⲟ̄ⲥ̄ ⲉ̀ϩ̀ⲣⲏⲓ ⲉ̀ϫⲱⲛ:</w:t>
+            </w:r>
+          </w:p>
+          <w:p>
+            <w:pPr>
+              <w:pStyle w:val="CopticVersemulti-line"/>
+            </w:pPr>
+            <w:r>
+              <w:t>ⲱ̀ ⲡⲓⲑⲉⲱⲣⲓⲙⲟⲥ ⲛ̀ⲉⲩⲁⲅⲅⲉⲗⲓⲥⲧⲏⲥ:</w:t>
+            </w:r>
+          </w:p>
+          <w:p>
+            <w:pPr>
+              <w:pStyle w:val="CopticVersemulti-line"/>
+            </w:pPr>
+            <w:r>
+              <w:t>Ⲙⲁⲣⲕⲟⲥ ⲡⲓⲁ̀ⲡⲟⲥⲧⲟⲗⲟⲥ:</w:t>
+            </w:r>
+          </w:p>
+          <w:p>
+            <w:pPr>
               <w:pStyle w:val="CopticHangingVerse"/>
             </w:pPr>
             <w:r>
-              <w:t>Ⲧⲱⲃϩ ⲙ̀Ⲡⲟ̄ⲥ̄ ⲉ̀ϩ̀ⲣⲏⲓ ⲉ̀ϫⲱⲛ:</w:t>
-            </w:r>
-          </w:p>
-          <w:p>
-            <w:pPr>
-              <w:pStyle w:val="CopticHangingVerse"/>
-            </w:pPr>
-            <w:r>
-              <w:t>ⲱ̀ ⲡⲓⲑⲉⲱⲣⲓⲙⲟⲥ ⲛ̀ⲉⲩⲁⲅⲅⲉⲗⲓⲥⲧⲏⲥ:</w:t>
-            </w:r>
-          </w:p>
-          <w:p>
-            <w:pPr>
-              <w:pStyle w:val="CopticHangingVerse"/>
-            </w:pPr>
-            <w:r>
-              <w:t>Ⲙⲁⲣⲕⲟⲥ ⲡⲓⲁ̀ⲡⲟⲥⲧⲟⲗⲟⲥ:</w:t>
-            </w:r>
-          </w:p>
-          <w:p>
-            <w:pPr>
-              <w:pStyle w:val="CopticHangingVerse"/>
-            </w:pPr>
-            <w:r>
               <w:t>ⲛ̀ⲧⲉⲫⲭⲁ ⲛⲉⲛⲛⲟⲃⲓ ⲛⲁⲛ ⲉ̀ⲃⲟⲗ.</w:t>
             </w:r>
           </w:p>
@@ -713,37 +705,35 @@
           </w:tcPr>
           <w:p>
             <w:pPr>
+              <w:pStyle w:val="EngHang"/>
+            </w:pPr>
+            <w:r>
+              <w:t>Pray to the Lord on our behalf,</w:t>
+            </w:r>
+          </w:p>
+          <w:p>
+            <w:pPr>
+              <w:pStyle w:val="EngHang"/>
+            </w:pPr>
+            <w:r>
+              <w:t>O Beholder of God, the Evangelist,</w:t>
+            </w:r>
+          </w:p>
+          <w:p>
+            <w:pPr>
+              <w:pStyle w:val="EngHang"/>
+            </w:pPr>
+            <w:r>
+              <w:t>Mark the Apostle,</w:t>
+            </w:r>
+          </w:p>
+          <w:p>
+            <w:pPr>
               <w:pStyle w:val="EngHangEnd"/>
             </w:pPr>
             <w:r>
-              <w:t>Pray to the Lord on our behalf,</w:t>
-            </w:r>
-          </w:p>
-          <w:p>
-            <w:pPr>
-              <w:pStyle w:val="EngHangEnd"/>
-            </w:pPr>
-            <w:r>
-              <w:t>O Beholder of God, the Evangelist,</w:t>
-            </w:r>
-          </w:p>
-          <w:p>
-            <w:pPr>
-              <w:pStyle w:val="EngHangEnd"/>
-            </w:pPr>
-            <w:r>
-              <w:t>Mark the Apostle,</w:t>
-            </w:r>
-          </w:p>
-          <w:p>
-            <w:pPr>
-              <w:pStyle w:val="EngHangEnd"/>
-            </w:pPr>
-            <w:r>
               <w:t>That He may forgive us our sins.</w:t>
             </w:r>
-            <w:bookmarkStart w:id="0" w:name="_GoBack"/>
-            <w:bookmarkEnd w:id="0"/>
           </w:p>
         </w:tc>
         <w:tc>
@@ -2054,7 +2044,7 @@
 </file>
 
 <file path=customXml/itemProps1.xml><?xml version="1.0" encoding="utf-8"?>
-<ds:datastoreItem xmlns:ds="http://schemas.openxmlformats.org/officeDocument/2006/customXml" ds:itemID="{D1BF1684-0829-46A0-8742-2DA4F415B6F9}">
+<ds:datastoreItem xmlns:ds="http://schemas.openxmlformats.org/officeDocument/2006/customXml" ds:itemID="{9B13E82C-4EF7-4E68-A06B-91C4A0E28C2D}">
   <ds:schemaRefs>
     <ds:schemaRef ds:uri="http://schemas.openxmlformats.org/officeDocument/2006/bibliography"/>
   </ds:schemaRefs>

</xml_diff>